<commit_message>
Just updated  but still discrete Vaccine Distribution is not visible.
</commit_message>
<xml_diff>
--- a/Covid_Country_Vaccination.docx
+++ b/Covid_Country_Vaccination.docx
@@ -50,6 +50,24 @@
       <w:pPr>
         <w:ind w:left="720" w:hanging="720"/>
         <w:rPr>
+          <w:b/>
+          <w:sz w:val="26"/>
+          <w:szCs w:val="26"/>
+        </w:rPr>
+      </w:pPr>
+      <w:r>
+        <w:rPr>
+          <w:b/>
+          <w:sz w:val="26"/>
+          <w:szCs w:val="26"/>
+        </w:rPr>
+        <w:t>Code:</w:t>
+      </w:r>
+    </w:p>
+    <w:p>
+      <w:pPr>
+        <w:ind w:left="720" w:hanging="720"/>
+        <w:rPr>
           <w:sz w:val="26"/>
           <w:szCs w:val="26"/>
         </w:rPr>
@@ -91,6 +109,22 @@
           <w:sz w:val="26"/>
           <w:szCs w:val="26"/>
         </w:rPr>
+        <w:t>library(ggplot2)</w:t>
+      </w:r>
+    </w:p>
+    <w:p>
+      <w:pPr>
+        <w:ind w:left="720" w:hanging="720"/>
+        <w:rPr>
+          <w:sz w:val="26"/>
+          <w:szCs w:val="26"/>
+        </w:rPr>
+      </w:pPr>
+      <w:r>
+        <w:rPr>
+          <w:sz w:val="26"/>
+          <w:szCs w:val="26"/>
+        </w:rPr>
         <w:t>file&lt;-read.csv("country_vaccinations.csv")</w:t>
       </w:r>
     </w:p>
@@ -331,6 +365,22 @@
           <w:sz w:val="26"/>
           <w:szCs w:val="26"/>
         </w:rPr>
+        <w:t>colnames</w:t>
+      </w:r>
+      <w:proofErr w:type="spellEnd"/>
+      <w:r>
+        <w:rPr>
+          <w:sz w:val="26"/>
+          <w:szCs w:val="26"/>
+        </w:rPr>
+        <w:t>(</w:t>
+      </w:r>
+      <w:proofErr w:type="spellStart"/>
+      <w:r>
+        <w:rPr>
+          <w:sz w:val="26"/>
+          <w:szCs w:val="26"/>
+        </w:rPr>
         <w:t>vaccinebycountry</w:t>
       </w:r>
       <w:proofErr w:type="spellEnd"/>
@@ -339,7 +389,82 @@
           <w:sz w:val="26"/>
           <w:szCs w:val="26"/>
         </w:rPr>
-        <w:t xml:space="preserve"> %&gt;</w:t>
+        <w:t>)&lt;-c('</w:t>
+      </w:r>
+      <w:proofErr w:type="spellStart"/>
+      <w:r>
+        <w:rPr>
+          <w:sz w:val="26"/>
+          <w:szCs w:val="26"/>
+        </w:rPr>
+        <w:t>Vaccine','region','Frequency</w:t>
+      </w:r>
+      <w:proofErr w:type="spellEnd"/>
+      <w:r>
+        <w:rPr>
+          <w:sz w:val="26"/>
+          <w:szCs w:val="26"/>
+        </w:rPr>
+        <w:t>')</w:t>
+      </w:r>
+    </w:p>
+    <w:p>
+      <w:pPr>
+        <w:ind w:left="720" w:hanging="720"/>
+        <w:rPr>
+          <w:sz w:val="26"/>
+          <w:szCs w:val="26"/>
+        </w:rPr>
+      </w:pPr>
+    </w:p>
+    <w:p>
+      <w:pPr>
+        <w:ind w:left="720" w:hanging="720"/>
+        <w:rPr>
+          <w:sz w:val="26"/>
+          <w:szCs w:val="26"/>
+        </w:rPr>
+      </w:pPr>
+    </w:p>
+    <w:p>
+      <w:pPr>
+        <w:ind w:left="720" w:hanging="720"/>
+        <w:rPr>
+          <w:sz w:val="26"/>
+          <w:szCs w:val="26"/>
+        </w:rPr>
+      </w:pPr>
+      <w:proofErr w:type="spellStart"/>
+      <w:r>
+        <w:rPr>
+          <w:sz w:val="26"/>
+          <w:szCs w:val="26"/>
+        </w:rPr>
+        <w:t>WorldData</w:t>
+      </w:r>
+      <w:proofErr w:type="spellEnd"/>
+      <w:r>
+        <w:rPr>
+          <w:sz w:val="26"/>
+          <w:szCs w:val="26"/>
+        </w:rPr>
+        <w:t xml:space="preserve"> &lt;- </w:t>
+      </w:r>
+      <w:proofErr w:type="spellStart"/>
+      <w:r>
+        <w:rPr>
+          <w:sz w:val="26"/>
+          <w:szCs w:val="26"/>
+        </w:rPr>
+        <w:t>map_data</w:t>
+      </w:r>
+      <w:proofErr w:type="spellEnd"/>
+      <w:r>
+        <w:rPr>
+          <w:sz w:val="26"/>
+          <w:szCs w:val="26"/>
+        </w:rPr>
+        <w:t xml:space="preserve">('world') %&gt;% </w:t>
       </w:r>
       <w:proofErr w:type="gramStart"/>
       <w:r>
@@ -347,7 +472,7 @@
           <w:sz w:val="26"/>
           <w:szCs w:val="26"/>
         </w:rPr>
-        <w:t>%  rename</w:t>
+        <w:t>filter(</w:t>
       </w:r>
       <w:proofErr w:type="gramEnd"/>
       <w:r>
@@ -355,17 +480,300 @@
           <w:sz w:val="26"/>
           <w:szCs w:val="26"/>
         </w:rPr>
-        <w:t>(   vaccine = Var1, country = Var2)</w:t>
-      </w:r>
-    </w:p>
-    <w:p>
-      <w:pPr>
-        <w:ind w:left="720" w:hanging="720"/>
-        <w:rPr>
-          <w:sz w:val="26"/>
-          <w:szCs w:val="26"/>
-        </w:rPr>
-      </w:pPr>
+        <w:t>region != "Antarctica") %&gt;% fortify</w:t>
+      </w:r>
+    </w:p>
+    <w:p>
+      <w:pPr>
+        <w:ind w:left="720" w:hanging="720"/>
+        <w:rPr>
+          <w:sz w:val="26"/>
+          <w:szCs w:val="26"/>
+        </w:rPr>
+      </w:pPr>
+    </w:p>
+    <w:p>
+      <w:pPr>
+        <w:ind w:left="720" w:hanging="720"/>
+        <w:rPr>
+          <w:sz w:val="26"/>
+          <w:szCs w:val="26"/>
+        </w:rPr>
+      </w:pPr>
+    </w:p>
+    <w:p>
+      <w:pPr>
+        <w:ind w:left="720" w:hanging="720"/>
+        <w:rPr>
+          <w:sz w:val="26"/>
+          <w:szCs w:val="26"/>
+        </w:rPr>
+      </w:pPr>
+      <w:r>
+        <w:rPr>
+          <w:sz w:val="26"/>
+          <w:szCs w:val="26"/>
+        </w:rPr>
+        <w:t xml:space="preserve">p &lt;- </w:t>
+      </w:r>
+      <w:proofErr w:type="spellStart"/>
+      <w:proofErr w:type="gramStart"/>
+      <w:r>
+        <w:rPr>
+          <w:sz w:val="26"/>
+          <w:szCs w:val="26"/>
+        </w:rPr>
+        <w:t>ggplot</w:t>
+      </w:r>
+      <w:proofErr w:type="spellEnd"/>
+      <w:r>
+        <w:rPr>
+          <w:sz w:val="26"/>
+          <w:szCs w:val="26"/>
+        </w:rPr>
+        <w:t>(</w:t>
+      </w:r>
+      <w:proofErr w:type="gramEnd"/>
+      <w:r>
+        <w:rPr>
+          <w:sz w:val="26"/>
+          <w:szCs w:val="26"/>
+        </w:rPr>
+        <w:t>) +</w:t>
+      </w:r>
+    </w:p>
+    <w:p>
+      <w:pPr>
+        <w:ind w:left="720" w:hanging="720"/>
+        <w:rPr>
+          <w:sz w:val="26"/>
+          <w:szCs w:val="26"/>
+        </w:rPr>
+      </w:pPr>
+      <w:r>
+        <w:rPr>
+          <w:sz w:val="26"/>
+          <w:szCs w:val="26"/>
+        </w:rPr>
+        <w:t xml:space="preserve">  </w:t>
+      </w:r>
+      <w:proofErr w:type="spellStart"/>
+      <w:r>
+        <w:rPr>
+          <w:sz w:val="26"/>
+          <w:szCs w:val="26"/>
+        </w:rPr>
+        <w:t>geom_</w:t>
+      </w:r>
+      <w:proofErr w:type="gramStart"/>
+      <w:r>
+        <w:rPr>
+          <w:sz w:val="26"/>
+          <w:szCs w:val="26"/>
+        </w:rPr>
+        <w:t>map</w:t>
+      </w:r>
+      <w:proofErr w:type="spellEnd"/>
+      <w:r>
+        <w:rPr>
+          <w:sz w:val="26"/>
+          <w:szCs w:val="26"/>
+        </w:rPr>
+        <w:t>(</w:t>
+      </w:r>
+      <w:proofErr w:type="gramEnd"/>
+      <w:r>
+        <w:rPr>
+          <w:sz w:val="26"/>
+          <w:szCs w:val="26"/>
+        </w:rPr>
+        <w:t xml:space="preserve">data = </w:t>
+      </w:r>
+      <w:proofErr w:type="spellStart"/>
+      <w:r>
+        <w:rPr>
+          <w:sz w:val="26"/>
+          <w:szCs w:val="26"/>
+        </w:rPr>
+        <w:t>WorldData</w:t>
+      </w:r>
+      <w:proofErr w:type="spellEnd"/>
+      <w:r>
+        <w:rPr>
+          <w:sz w:val="26"/>
+          <w:szCs w:val="26"/>
+        </w:rPr>
+        <w:t xml:space="preserve">, map = </w:t>
+      </w:r>
+      <w:proofErr w:type="spellStart"/>
+      <w:r>
+        <w:rPr>
+          <w:sz w:val="26"/>
+          <w:szCs w:val="26"/>
+        </w:rPr>
+        <w:t>WorldData</w:t>
+      </w:r>
+      <w:proofErr w:type="spellEnd"/>
+      <w:r>
+        <w:rPr>
+          <w:sz w:val="26"/>
+          <w:szCs w:val="26"/>
+        </w:rPr>
+        <w:t>,</w:t>
+      </w:r>
+    </w:p>
+    <w:p>
+      <w:pPr>
+        <w:ind w:left="720" w:hanging="720"/>
+        <w:rPr>
+          <w:sz w:val="26"/>
+          <w:szCs w:val="26"/>
+        </w:rPr>
+      </w:pPr>
+      <w:r>
+        <w:rPr>
+          <w:sz w:val="26"/>
+          <w:szCs w:val="26"/>
+        </w:rPr>
+        <w:t xml:space="preserve">           </w:t>
+      </w:r>
+      <w:proofErr w:type="spellStart"/>
+      <w:proofErr w:type="gramStart"/>
+      <w:r>
+        <w:rPr>
+          <w:sz w:val="26"/>
+          <w:szCs w:val="26"/>
+        </w:rPr>
+        <w:t>aes</w:t>
+      </w:r>
+      <w:proofErr w:type="spellEnd"/>
+      <w:r>
+        <w:rPr>
+          <w:sz w:val="26"/>
+          <w:szCs w:val="26"/>
+        </w:rPr>
+        <w:t>(</w:t>
+      </w:r>
+      <w:proofErr w:type="gramEnd"/>
+      <w:r>
+        <w:rPr>
+          <w:sz w:val="26"/>
+          <w:szCs w:val="26"/>
+        </w:rPr>
+        <w:t xml:space="preserve">x = long, y = </w:t>
+      </w:r>
+      <w:proofErr w:type="spellStart"/>
+      <w:r>
+        <w:rPr>
+          <w:sz w:val="26"/>
+          <w:szCs w:val="26"/>
+        </w:rPr>
+        <w:t>lat</w:t>
+      </w:r>
+      <w:proofErr w:type="spellEnd"/>
+      <w:r>
+        <w:rPr>
+          <w:sz w:val="26"/>
+          <w:szCs w:val="26"/>
+        </w:rPr>
+        <w:t xml:space="preserve">, group = group, </w:t>
+      </w:r>
+      <w:proofErr w:type="spellStart"/>
+      <w:r>
+        <w:rPr>
+          <w:sz w:val="26"/>
+          <w:szCs w:val="26"/>
+        </w:rPr>
+        <w:t>map_id</w:t>
+      </w:r>
+      <w:proofErr w:type="spellEnd"/>
+      <w:r>
+        <w:rPr>
+          <w:sz w:val="26"/>
+          <w:szCs w:val="26"/>
+        </w:rPr>
+        <w:t>=region),</w:t>
+      </w:r>
+    </w:p>
+    <w:p>
+      <w:pPr>
+        <w:ind w:left="720" w:hanging="720"/>
+        <w:rPr>
+          <w:sz w:val="26"/>
+          <w:szCs w:val="26"/>
+        </w:rPr>
+      </w:pPr>
+      <w:r>
+        <w:rPr>
+          <w:sz w:val="26"/>
+          <w:szCs w:val="26"/>
+        </w:rPr>
+        <w:t xml:space="preserve">           fill = "white", </w:t>
+      </w:r>
+      <w:proofErr w:type="spellStart"/>
+      <w:r>
+        <w:rPr>
+          <w:sz w:val="26"/>
+          <w:szCs w:val="26"/>
+        </w:rPr>
+        <w:t>colour</w:t>
+      </w:r>
+      <w:proofErr w:type="spellEnd"/>
+      <w:r>
+        <w:rPr>
+          <w:sz w:val="26"/>
+          <w:szCs w:val="26"/>
+        </w:rPr>
+        <w:t xml:space="preserve"> = "blue", size=0.5) + </w:t>
+      </w:r>
+    </w:p>
+    <w:p>
+      <w:pPr>
+        <w:ind w:left="720" w:hanging="720"/>
+        <w:rPr>
+          <w:sz w:val="26"/>
+          <w:szCs w:val="26"/>
+        </w:rPr>
+      </w:pPr>
+      <w:r>
+        <w:rPr>
+          <w:sz w:val="26"/>
+          <w:szCs w:val="26"/>
+        </w:rPr>
+        <w:t xml:space="preserve">  </w:t>
+      </w:r>
+      <w:proofErr w:type="spellStart"/>
+      <w:r>
+        <w:rPr>
+          <w:sz w:val="26"/>
+          <w:szCs w:val="26"/>
+        </w:rPr>
+        <w:t>geom_</w:t>
+      </w:r>
+      <w:proofErr w:type="gramStart"/>
+      <w:r>
+        <w:rPr>
+          <w:sz w:val="26"/>
+          <w:szCs w:val="26"/>
+        </w:rPr>
+        <w:t>map</w:t>
+      </w:r>
+      <w:proofErr w:type="spellEnd"/>
+      <w:r>
+        <w:rPr>
+          <w:sz w:val="26"/>
+          <w:szCs w:val="26"/>
+        </w:rPr>
+        <w:t>(</w:t>
+      </w:r>
+      <w:proofErr w:type="gramEnd"/>
+      <w:r>
+        <w:rPr>
+          <w:sz w:val="26"/>
+          <w:szCs w:val="26"/>
+        </w:rPr>
+        <w:t xml:space="preserve">data = </w:t>
+      </w:r>
       <w:proofErr w:type="spellStart"/>
       <w:r>
         <w:rPr>
@@ -380,23 +788,128 @@
           <w:sz w:val="26"/>
           <w:szCs w:val="26"/>
         </w:rPr>
-        <w:t>&lt;-</w:t>
-      </w:r>
-      <w:proofErr w:type="spellStart"/>
-      <w:r>
-        <w:rPr>
-          <w:sz w:val="26"/>
-          <w:szCs w:val="26"/>
-        </w:rPr>
-        <w:t>vaccinebycountry</w:t>
-      </w:r>
-      <w:proofErr w:type="spellEnd"/>
-      <w:r>
-        <w:rPr>
-          <w:sz w:val="26"/>
-          <w:szCs w:val="26"/>
-        </w:rPr>
-        <w:t xml:space="preserve"> %&gt;</w:t>
+        <w:t>, map=</w:t>
+      </w:r>
+      <w:proofErr w:type="spellStart"/>
+      <w:r>
+        <w:rPr>
+          <w:sz w:val="26"/>
+          <w:szCs w:val="26"/>
+        </w:rPr>
+        <w:t>WorldData</w:t>
+      </w:r>
+      <w:proofErr w:type="spellEnd"/>
+      <w:r>
+        <w:rPr>
+          <w:sz w:val="26"/>
+          <w:szCs w:val="26"/>
+        </w:rPr>
+        <w:t>,</w:t>
+      </w:r>
+    </w:p>
+    <w:p>
+      <w:pPr>
+        <w:ind w:left="720" w:hanging="720"/>
+        <w:rPr>
+          <w:sz w:val="26"/>
+          <w:szCs w:val="26"/>
+        </w:rPr>
+      </w:pPr>
+      <w:r>
+        <w:rPr>
+          <w:sz w:val="26"/>
+          <w:szCs w:val="26"/>
+        </w:rPr>
+        <w:t xml:space="preserve">           </w:t>
+      </w:r>
+      <w:proofErr w:type="spellStart"/>
+      <w:r>
+        <w:rPr>
+          <w:sz w:val="26"/>
+          <w:szCs w:val="26"/>
+        </w:rPr>
+        <w:t>aes</w:t>
+      </w:r>
+      <w:proofErr w:type="spellEnd"/>
+      <w:r>
+        <w:rPr>
+          <w:sz w:val="26"/>
+          <w:szCs w:val="26"/>
+        </w:rPr>
+        <w:t>(</w:t>
+      </w:r>
+      <w:proofErr w:type="spellStart"/>
+      <w:r>
+        <w:rPr>
+          <w:sz w:val="26"/>
+          <w:szCs w:val="26"/>
+        </w:rPr>
+        <w:t>map_id</w:t>
+      </w:r>
+      <w:proofErr w:type="spellEnd"/>
+      <w:r>
+        <w:rPr>
+          <w:sz w:val="26"/>
+          <w:szCs w:val="26"/>
+        </w:rPr>
+        <w:t>=region),</w:t>
+      </w:r>
+    </w:p>
+    <w:p>
+      <w:pPr>
+        <w:ind w:left="720" w:hanging="720"/>
+        <w:rPr>
+          <w:sz w:val="26"/>
+          <w:szCs w:val="26"/>
+        </w:rPr>
+      </w:pPr>
+      <w:r>
+        <w:rPr>
+          <w:sz w:val="26"/>
+          <w:szCs w:val="26"/>
+        </w:rPr>
+        <w:t xml:space="preserve">           </w:t>
+      </w:r>
+      <w:proofErr w:type="spellStart"/>
+      <w:r>
+        <w:rPr>
+          <w:sz w:val="26"/>
+          <w:szCs w:val="26"/>
+        </w:rPr>
+        <w:t>colour</w:t>
+      </w:r>
+      <w:proofErr w:type="spellEnd"/>
+      <w:r>
+        <w:rPr>
+          <w:sz w:val="26"/>
+          <w:szCs w:val="26"/>
+        </w:rPr>
+        <w:t>="green", size=0.5) +</w:t>
+      </w:r>
+    </w:p>
+    <w:p>
+      <w:pPr>
+        <w:ind w:left="720" w:hanging="720"/>
+        <w:rPr>
+          <w:sz w:val="26"/>
+          <w:szCs w:val="26"/>
+        </w:rPr>
+      </w:pPr>
+      <w:r>
+        <w:rPr>
+          <w:sz w:val="26"/>
+          <w:szCs w:val="26"/>
+        </w:rPr>
+        <w:lastRenderedPageBreak/>
+        <w:t xml:space="preserve">  </w:t>
+      </w:r>
+      <w:proofErr w:type="spellStart"/>
+      <w:r>
+        <w:rPr>
+          <w:sz w:val="26"/>
+          <w:szCs w:val="26"/>
+        </w:rPr>
+        <w:t>coord_</w:t>
       </w:r>
       <w:proofErr w:type="gramStart"/>
       <w:r>
@@ -404,7 +917,15 @@
           <w:sz w:val="26"/>
           <w:szCs w:val="26"/>
         </w:rPr>
-        <w:t>%  rename</w:t>
+        <w:t>map</w:t>
+      </w:r>
+      <w:proofErr w:type="spellEnd"/>
+      <w:r>
+        <w:rPr>
+          <w:sz w:val="26"/>
+          <w:szCs w:val="26"/>
+        </w:rPr>
+        <w:t>(</w:t>
       </w:r>
       <w:proofErr w:type="gramEnd"/>
       <w:r>
@@ -412,40 +933,119 @@
           <w:sz w:val="26"/>
           <w:szCs w:val="26"/>
         </w:rPr>
-        <w:t>(   Vaccine = Vaccine, region = Country)</w:t>
-      </w:r>
-    </w:p>
-    <w:p>
-      <w:pPr>
-        <w:ind w:left="720" w:hanging="720"/>
-        <w:rPr>
-          <w:sz w:val="26"/>
-          <w:szCs w:val="26"/>
-        </w:rPr>
-      </w:pPr>
-      <w:proofErr w:type="spellStart"/>
-      <w:r>
-        <w:rPr>
-          <w:sz w:val="26"/>
-          <w:szCs w:val="26"/>
-        </w:rPr>
-        <w:t>map_data</w:t>
-      </w:r>
-      <w:proofErr w:type="spellEnd"/>
-      <w:r>
-        <w:rPr>
-          <w:sz w:val="26"/>
-          <w:szCs w:val="26"/>
-        </w:rPr>
-        <w:t xml:space="preserve">&lt;- </w:t>
-      </w:r>
-      <w:proofErr w:type="spellStart"/>
-      <w:r>
-        <w:rPr>
-          <w:sz w:val="26"/>
-          <w:szCs w:val="26"/>
-        </w:rPr>
-        <w:t>left_join</w:t>
+        <w:t xml:space="preserve">"rectangular", lat0=0, </w:t>
+      </w:r>
+      <w:proofErr w:type="spellStart"/>
+      <w:r>
+        <w:rPr>
+          <w:sz w:val="26"/>
+          <w:szCs w:val="26"/>
+        </w:rPr>
+        <w:t>xlim</w:t>
+      </w:r>
+      <w:proofErr w:type="spellEnd"/>
+      <w:r>
+        <w:rPr>
+          <w:sz w:val="26"/>
+          <w:szCs w:val="26"/>
+        </w:rPr>
+        <w:t xml:space="preserve">=c(-180,180), </w:t>
+      </w:r>
+      <w:proofErr w:type="spellStart"/>
+      <w:r>
+        <w:rPr>
+          <w:sz w:val="26"/>
+          <w:szCs w:val="26"/>
+        </w:rPr>
+        <w:t>ylim</w:t>
+      </w:r>
+      <w:proofErr w:type="spellEnd"/>
+      <w:r>
+        <w:rPr>
+          <w:sz w:val="26"/>
+          <w:szCs w:val="26"/>
+        </w:rPr>
+        <w:t>=c(-60, 90)) +</w:t>
+      </w:r>
+    </w:p>
+    <w:p>
+      <w:pPr>
+        <w:ind w:left="720" w:hanging="720"/>
+        <w:rPr>
+          <w:sz w:val="26"/>
+          <w:szCs w:val="26"/>
+        </w:rPr>
+      </w:pPr>
+      <w:r>
+        <w:rPr>
+          <w:sz w:val="26"/>
+          <w:szCs w:val="26"/>
+        </w:rPr>
+        <w:t xml:space="preserve">  </w:t>
+      </w:r>
+      <w:proofErr w:type="spellStart"/>
+      <w:r>
+        <w:rPr>
+          <w:sz w:val="26"/>
+          <w:szCs w:val="26"/>
+        </w:rPr>
+        <w:t>scale_fill_</w:t>
+      </w:r>
+      <w:proofErr w:type="gramStart"/>
+      <w:r>
+        <w:rPr>
+          <w:sz w:val="26"/>
+          <w:szCs w:val="26"/>
+        </w:rPr>
+        <w:t>continuous</w:t>
+      </w:r>
+      <w:proofErr w:type="spellEnd"/>
+      <w:r>
+        <w:rPr>
+          <w:sz w:val="26"/>
+          <w:szCs w:val="26"/>
+        </w:rPr>
+        <w:t>( )</w:t>
+      </w:r>
+      <w:proofErr w:type="gramEnd"/>
+      <w:r>
+        <w:rPr>
+          <w:sz w:val="26"/>
+          <w:szCs w:val="26"/>
+        </w:rPr>
+        <w:t xml:space="preserve"> +</w:t>
+      </w:r>
+    </w:p>
+    <w:p>
+      <w:pPr>
+        <w:ind w:left="720" w:hanging="720"/>
+        <w:rPr>
+          <w:sz w:val="26"/>
+          <w:szCs w:val="26"/>
+        </w:rPr>
+      </w:pPr>
+      <w:r>
+        <w:rPr>
+          <w:sz w:val="26"/>
+          <w:szCs w:val="26"/>
+        </w:rPr>
+        <w:t xml:space="preserve">  </w:t>
+      </w:r>
+      <w:proofErr w:type="spellStart"/>
+      <w:r>
+        <w:rPr>
+          <w:sz w:val="26"/>
+          <w:szCs w:val="26"/>
+        </w:rPr>
+        <w:t>scale_y_</w:t>
+      </w:r>
+      <w:proofErr w:type="gramStart"/>
+      <w:r>
+        <w:rPr>
+          <w:sz w:val="26"/>
+          <w:szCs w:val="26"/>
+        </w:rPr>
+        <w:t>continuous</w:t>
       </w:r>
       <w:proofErr w:type="spellEnd"/>
       <w:r>
@@ -455,13 +1055,37 @@
         </w:rPr>
         <w:t>(</w:t>
       </w:r>
-      <w:proofErr w:type="spellStart"/>
-      <w:r>
-        <w:rPr>
-          <w:sz w:val="26"/>
-          <w:szCs w:val="26"/>
-        </w:rPr>
-        <w:t>map_</w:t>
+      <w:proofErr w:type="gramEnd"/>
+      <w:r>
+        <w:rPr>
+          <w:sz w:val="26"/>
+          <w:szCs w:val="26"/>
+        </w:rPr>
+        <w:t>) +</w:t>
+      </w:r>
+    </w:p>
+    <w:p>
+      <w:pPr>
+        <w:ind w:left="720" w:hanging="720"/>
+        <w:rPr>
+          <w:sz w:val="26"/>
+          <w:szCs w:val="26"/>
+        </w:rPr>
+      </w:pPr>
+      <w:r>
+        <w:rPr>
+          <w:sz w:val="26"/>
+          <w:szCs w:val="26"/>
+        </w:rPr>
+        <w:t xml:space="preserve">  </w:t>
+      </w:r>
+      <w:proofErr w:type="spellStart"/>
+      <w:r>
+        <w:rPr>
+          <w:sz w:val="26"/>
+          <w:szCs w:val="26"/>
+        </w:rPr>
+        <w:t>scale_x_</w:t>
       </w:r>
       <w:proofErr w:type="gramStart"/>
       <w:r>
@@ -469,7 +1093,15 @@
           <w:sz w:val="26"/>
           <w:szCs w:val="26"/>
         </w:rPr>
-        <w:t>data,vaccinebycountry</w:t>
+        <w:t>continuous</w:t>
+      </w:r>
+      <w:proofErr w:type="spellEnd"/>
+      <w:r>
+        <w:rPr>
+          <w:sz w:val="26"/>
+          <w:szCs w:val="26"/>
+        </w:rPr>
+        <w:t>(</w:t>
       </w:r>
       <w:proofErr w:type="gramEnd"/>
       <w:r>
@@ -477,79 +1109,23 @@
           <w:sz w:val="26"/>
           <w:szCs w:val="26"/>
         </w:rPr>
-        <w:t>,by</w:t>
-      </w:r>
-      <w:proofErr w:type="spellEnd"/>
-      <w:r>
-        <w:rPr>
-          <w:sz w:val="26"/>
-          <w:szCs w:val="26"/>
-        </w:rPr>
-        <w:t>="region")</w:t>
-      </w:r>
-    </w:p>
-    <w:p>
-      <w:pPr>
-        <w:ind w:left="720" w:hanging="720"/>
-        <w:rPr>
-          <w:sz w:val="26"/>
-          <w:szCs w:val="26"/>
-        </w:rPr>
-      </w:pPr>
-      <w:r>
-        <w:rPr>
-          <w:sz w:val="26"/>
-          <w:szCs w:val="26"/>
-        </w:rPr>
-        <w:t>mapdata1&lt;-</w:t>
-      </w:r>
-      <w:proofErr w:type="spellStart"/>
-      <w:r>
-        <w:rPr>
-          <w:sz w:val="26"/>
-          <w:szCs w:val="26"/>
-        </w:rPr>
-        <w:t>map_data</w:t>
-      </w:r>
-      <w:proofErr w:type="spellEnd"/>
-      <w:r>
-        <w:rPr>
-          <w:sz w:val="26"/>
-          <w:szCs w:val="26"/>
-        </w:rPr>
-        <w:t>%&gt;% filter(!is.na(</w:t>
-      </w:r>
-      <w:proofErr w:type="spellStart"/>
-      <w:r>
-        <w:rPr>
-          <w:sz w:val="26"/>
-          <w:szCs w:val="26"/>
-        </w:rPr>
-        <w:t>map_data$Freq</w:t>
-      </w:r>
-      <w:proofErr w:type="spellEnd"/>
-      <w:r>
-        <w:rPr>
-          <w:sz w:val="26"/>
-          <w:szCs w:val="26"/>
-        </w:rPr>
-        <w:t>))</w:t>
-      </w:r>
-    </w:p>
-    <w:p>
-      <w:pPr>
-        <w:ind w:left="720" w:hanging="720"/>
-        <w:rPr>
-          <w:sz w:val="26"/>
-          <w:szCs w:val="26"/>
-        </w:rPr>
-      </w:pPr>
-      <w:r>
-        <w:rPr>
-          <w:sz w:val="26"/>
-          <w:szCs w:val="26"/>
-        </w:rPr>
-        <w:t>map1&lt;-ggplot(mapdata</w:t>
+        <w:t>) +</w:t>
+      </w:r>
+    </w:p>
+    <w:p>
+      <w:pPr>
+        <w:ind w:left="720" w:hanging="720"/>
+        <w:rPr>
+          <w:sz w:val="26"/>
+          <w:szCs w:val="26"/>
+        </w:rPr>
+      </w:pPr>
+      <w:r>
+        <w:rPr>
+          <w:sz w:val="26"/>
+          <w:szCs w:val="26"/>
+        </w:rPr>
+        <w:t xml:space="preserve">  </w:t>
       </w:r>
       <w:proofErr w:type="gramStart"/>
       <w:r>
@@ -557,7 +1133,7 @@
           <w:sz w:val="26"/>
           <w:szCs w:val="26"/>
         </w:rPr>
-        <w:t>1,aes</w:t>
+        <w:t>labs(</w:t>
       </w:r>
       <w:proofErr w:type="gramEnd"/>
       <w:r>
@@ -565,24 +1141,124 @@
           <w:sz w:val="26"/>
           <w:szCs w:val="26"/>
         </w:rPr>
-        <w:t>(x=long,y=lat,group=group))+geom_polygon(aes(fill=mapdata1$Freq),color="black")</w:t>
-      </w:r>
-    </w:p>
-    <w:p>
-      <w:pPr>
-        <w:ind w:left="720" w:hanging="720"/>
-        <w:rPr>
-          <w:sz w:val="26"/>
-          <w:szCs w:val="26"/>
-        </w:rPr>
-      </w:pPr>
-      <w:r>
-        <w:rPr>
-          <w:sz w:val="26"/>
-          <w:szCs w:val="26"/>
-        </w:rPr>
-        <w:t>map1</w:t>
-      </w:r>
+        <w:t>fill="Vaccines", title="</w:t>
+      </w:r>
+      <w:proofErr w:type="spellStart"/>
+      <w:r>
+        <w:rPr>
+          <w:sz w:val="26"/>
+          <w:szCs w:val="26"/>
+        </w:rPr>
+        <w:t>Covid</w:t>
+      </w:r>
+      <w:proofErr w:type="spellEnd"/>
+      <w:r>
+        <w:rPr>
+          <w:sz w:val="26"/>
+          <w:szCs w:val="26"/>
+        </w:rPr>
+        <w:t xml:space="preserve"> Vaccine Distribution", x="Longitude", y="Latitude") +</w:t>
+      </w:r>
+    </w:p>
+    <w:p>
+      <w:pPr>
+        <w:ind w:left="720" w:hanging="720"/>
+        <w:rPr>
+          <w:sz w:val="26"/>
+          <w:szCs w:val="26"/>
+        </w:rPr>
+      </w:pPr>
+      <w:r>
+        <w:rPr>
+          <w:sz w:val="26"/>
+          <w:szCs w:val="26"/>
+        </w:rPr>
+        <w:t xml:space="preserve">  </w:t>
+      </w:r>
+      <w:proofErr w:type="spellStart"/>
+      <w:r>
+        <w:rPr>
+          <w:sz w:val="26"/>
+          <w:szCs w:val="26"/>
+        </w:rPr>
+        <w:t>theme_</w:t>
+      </w:r>
+      <w:proofErr w:type="gramStart"/>
+      <w:r>
+        <w:rPr>
+          <w:sz w:val="26"/>
+          <w:szCs w:val="26"/>
+        </w:rPr>
+        <w:t>bw</w:t>
+      </w:r>
+      <w:proofErr w:type="spellEnd"/>
+      <w:r>
+        <w:rPr>
+          <w:sz w:val="26"/>
+          <w:szCs w:val="26"/>
+        </w:rPr>
+        <w:t>(</w:t>
+      </w:r>
+      <w:proofErr w:type="gramEnd"/>
+      <w:r>
+        <w:rPr>
+          <w:sz w:val="26"/>
+          <w:szCs w:val="26"/>
+        </w:rPr>
+        <w:t>)</w:t>
+      </w:r>
+    </w:p>
+    <w:p>
+      <w:pPr>
+        <w:rPr>
+          <w:sz w:val="26"/>
+          <w:szCs w:val="26"/>
+        </w:rPr>
+      </w:pPr>
+      <w:r>
+        <w:rPr>
+          <w:sz w:val="26"/>
+          <w:szCs w:val="26"/>
+        </w:rPr>
+        <w:t>p</w:t>
+      </w:r>
+    </w:p>
+    <w:p>
+      <w:pPr>
+        <w:ind w:left="720" w:hanging="720"/>
+        <w:rPr>
+          <w:b/>
+          <w:sz w:val="26"/>
+          <w:szCs w:val="26"/>
+        </w:rPr>
+      </w:pPr>
+      <w:proofErr w:type="spellStart"/>
+      <w:r>
+        <w:rPr>
+          <w:b/>
+          <w:sz w:val="26"/>
+          <w:szCs w:val="26"/>
+        </w:rPr>
+        <w:t>ScreenShot</w:t>
+      </w:r>
+      <w:proofErr w:type="spellEnd"/>
+      <w:r>
+        <w:rPr>
+          <w:b/>
+          <w:sz w:val="26"/>
+          <w:szCs w:val="26"/>
+        </w:rPr>
+        <w:t>:</w:t>
+      </w:r>
+    </w:p>
+    <w:p>
+      <w:pPr>
+        <w:ind w:left="720" w:hanging="720"/>
+        <w:rPr>
+          <w:sz w:val="26"/>
+          <w:szCs w:val="26"/>
+        </w:rPr>
+      </w:pPr>
     </w:p>
     <w:p>
       <w:pPr>
@@ -595,15 +1271,12 @@
       <w:r>
         <w:rPr>
           <w:noProof/>
-          <w:sz w:val="26"/>
-          <w:szCs w:val="26"/>
-        </w:rPr>
-        <w:lastRenderedPageBreak/>
+        </w:rPr>
         <w:drawing>
-          <wp:inline distT="0" distB="0" distL="0" distR="0">
-            <wp:extent cx="5943600" cy="3780155"/>
-            <wp:effectExtent l="0" t="0" r="0" b="0"/>
-            <wp:docPr id="1" name="Picture 1" descr="worldmap data"/>
+          <wp:inline distT="0" distB="0" distL="0" distR="0" wp14:anchorId="03720EBD" wp14:editId="671E45A1">
+            <wp:extent cx="5943600" cy="2965450"/>
+            <wp:effectExtent l="0" t="0" r="0" b="6350"/>
+            <wp:docPr id="1" name="Picture 1"/>
             <wp:cNvGraphicFramePr>
               <a:graphicFrameLocks xmlns:a="http://schemas.openxmlformats.org/drawingml/2006/main" noChangeAspect="1"/>
             </wp:cNvGraphicFramePr>
@@ -611,36 +1284,23 @@
               <a:graphicData uri="http://schemas.openxmlformats.org/drawingml/2006/picture">
                 <pic:pic xmlns:pic="http://schemas.openxmlformats.org/drawingml/2006/picture">
                   <pic:nvPicPr>
-                    <pic:cNvPr id="0" name="Picture 1" descr="worldmap data"/>
-                    <pic:cNvPicPr>
-                      <a:picLocks noChangeAspect="1" noChangeArrowheads="1"/>
-                    </pic:cNvPicPr>
+                    <pic:cNvPr id="1" name=""/>
+                    <pic:cNvPicPr/>
                   </pic:nvPicPr>
                   <pic:blipFill>
-                    <a:blip r:embed="rId4">
-                      <a:extLst>
-                        <a:ext uri="{28A0092B-C50C-407E-A947-70E740481C1C}">
-                          <a14:useLocalDpi xmlns:a14="http://schemas.microsoft.com/office/drawing/2010/main" val="0"/>
-                        </a:ext>
-                      </a:extLst>
-                    </a:blip>
-                    <a:srcRect/>
+                    <a:blip r:embed="rId4"/>
                     <a:stretch>
                       <a:fillRect/>
                     </a:stretch>
                   </pic:blipFill>
-                  <pic:spPr bwMode="auto">
+                  <pic:spPr>
                     <a:xfrm>
                       <a:off x="0" y="0"/>
-                      <a:ext cx="5943600" cy="3780155"/>
+                      <a:ext cx="5943600" cy="2965450"/>
                     </a:xfrm>
                     <a:prstGeom prst="rect">
                       <a:avLst/>
                     </a:prstGeom>
-                    <a:noFill/>
-                    <a:ln>
-                      <a:noFill/>
-                    </a:ln>
                   </pic:spPr>
                 </pic:pic>
               </a:graphicData>
@@ -648,10 +1308,44 @@
           </wp:inline>
         </w:drawing>
       </w:r>
-    </w:p>
-    <w:p>
       <w:bookmarkStart w:id="0" w:name="_GoBack"/>
       <w:bookmarkEnd w:id="0"/>
+    </w:p>
+    <w:p>
+      <w:pPr>
+        <w:ind w:left="720" w:hanging="720"/>
+        <w:rPr>
+          <w:sz w:val="26"/>
+          <w:szCs w:val="26"/>
+        </w:rPr>
+      </w:pPr>
+    </w:p>
+    <w:p>
+      <w:pPr>
+        <w:ind w:left="720" w:hanging="720"/>
+        <w:rPr>
+          <w:sz w:val="26"/>
+          <w:szCs w:val="26"/>
+        </w:rPr>
+      </w:pPr>
+    </w:p>
+    <w:p>
+      <w:pPr>
+        <w:ind w:left="720" w:hanging="720"/>
+        <w:rPr>
+          <w:sz w:val="26"/>
+          <w:szCs w:val="26"/>
+        </w:rPr>
+      </w:pPr>
+    </w:p>
+    <w:p>
+      <w:pPr>
+        <w:ind w:left="720" w:hanging="720"/>
+        <w:rPr>
+          <w:sz w:val="26"/>
+          <w:szCs w:val="26"/>
+        </w:rPr>
+      </w:pPr>
     </w:p>
     <w:sectPr>
       <w:pgSz w:w="12240" w:h="15840"/>

</xml_diff>